<commit_message>
fix to Word2XSLTRenderingFO.xsl so that it prevents document() fn in auxiliary.xsl to be used. Also added a property so markup in data does not get escaped, and style can be present in data as well.
</commit_message>
<xml_diff>
--- a/reportPlugin/doc/HowToReport.docx
+++ b/reportPlugin/doc/HowToReport.docx
@@ -1037,7 +1037,7 @@
           <w:noProof/>
         </w:rPr>
         <w:drawing>
-          <wp:inline distT="0" distB="0" distL="0" distR="0">
+          <wp:inline distT="0" distB="0" distL="0" distR="0" wp14:anchorId="62F71BE0" wp14:editId="3CF5405C">
             <wp:extent cx="6515100" cy="1876425"/>
             <wp:effectExtent l="0" t="0" r="0" b="9525"/>
             <wp:docPr id="18" name="Imagen 18"/>
@@ -13692,7 +13692,7 @@
 </file>
 
 <file path=customXml/itemProps1.xml><?xml version="1.0" encoding="utf-8"?>
-<ds:datastoreItem xmlns:ds="http://schemas.openxmlformats.org/officeDocument/2006/customXml" ds:itemID="{4C1ECB36-3324-4716-B21F-8500339B8648}">
+<ds:datastoreItem xmlns:ds="http://schemas.openxmlformats.org/officeDocument/2006/customXml" ds:itemID="{FB6906E2-69DC-405C-898F-4F76662B1DDD}">
   <ds:schemaRefs>
     <ds:schemaRef ds:uri="http://schemas.openxmlformats.org/officeDocument/2006/bibliography"/>
   </ds:schemaRefs>

</xml_diff>